<commit_message>
added car driving problem
</commit_message>
<xml_diff>
--- a/handout/search.docx
+++ b/handout/search.docx
@@ -42,15 +42,7 @@
       </w:pPr>
       <w:r>
         <w:rPr/>
-        <w:t xml:space="preserve">Given the graph below, find a </w:t>
-      </w:r>
-      <w:r>
-        <w:rPr/>
-        <w:t>search tree</w:t>
-      </w:r>
-      <w:r>
-        <w:rPr/>
-        <w:t xml:space="preserve"> and the path from </w:t>
+        <w:t xml:space="preserve">Given the graph below, find a search tree and the path from </w:t>
       </w:r>
       <w:r>
         <w:rPr>
@@ -296,23 +288,7 @@
       </w:pPr>
       <w:r>
         <w:rPr/>
-        <w:t>b) Find the B</w:t>
-      </w:r>
-      <w:r>
-        <w:rPr/>
-        <w:t>reath-first</w:t>
-      </w:r>
-      <w:r>
-        <w:rPr/>
-        <w:t xml:space="preserve"> tree </w:t>
-      </w:r>
-      <w:r>
-        <w:rPr/>
-        <w:t>search</w:t>
-      </w:r>
-      <w:r>
-        <w:rPr/>
-        <w:t xml:space="preserve"> with depth = 3</w:t>
+        <w:t>b) Find the Breath-first tree search with depth = 3</w:t>
       </w:r>
     </w:p>
     <w:p>
@@ -323,23 +299,7 @@
       </w:pPr>
       <w:r>
         <w:rPr/>
-        <w:t>c) Find the D</w:t>
-      </w:r>
-      <w:r>
-        <w:rPr/>
-        <w:t xml:space="preserve">epth-first </w:t>
-      </w:r>
-      <w:r>
-        <w:rPr/>
-        <w:t xml:space="preserve">tree </w:t>
-      </w:r>
-      <w:r>
-        <w:rPr/>
-        <w:t xml:space="preserve">search </w:t>
-      </w:r>
-      <w:r>
-        <w:rPr/>
-        <w:t>with depth = 3</w:t>
+        <w:t>c) Find the Depth-first tree search with depth = 3</w:t>
       </w:r>
     </w:p>
     <w:p>
@@ -1082,6 +1042,649 @@
       </w:pPr>
       <w:r>
         <w:rPr/>
+      </w:r>
+    </w:p>
+    <w:p>
+      <w:pPr>
+        <w:pStyle w:val="ListParagraph"/>
+        <w:spacing w:lineRule="auto" w:line="276"/>
+        <w:ind w:hanging="0"/>
+        <w:jc w:val="left"/>
+        <w:rPr/>
+      </w:pPr>
+      <w:r>
+        <w:rPr/>
+      </w:r>
+    </w:p>
+    <w:p>
+      <w:pPr>
+        <w:pStyle w:val="ListParagraph"/>
+        <w:spacing w:lineRule="auto" w:line="276"/>
+        <w:ind w:hanging="0"/>
+        <w:jc w:val="left"/>
+        <w:rPr/>
+      </w:pPr>
+      <w:r>
+        <w:rPr/>
+      </w:r>
+    </w:p>
+    <w:p>
+      <w:pPr>
+        <w:pStyle w:val="ListParagraph"/>
+        <w:spacing w:lineRule="auto" w:line="276"/>
+        <w:ind w:hanging="0"/>
+        <w:jc w:val="left"/>
+        <w:rPr/>
+      </w:pPr>
+      <w:r>
+        <w:rPr/>
+      </w:r>
+    </w:p>
+    <w:p>
+      <w:pPr>
+        <w:pStyle w:val="ListParagraph"/>
+        <w:spacing w:lineRule="auto" w:line="276"/>
+        <w:ind w:hanging="0"/>
+        <w:jc w:val="left"/>
+        <w:rPr/>
+      </w:pPr>
+      <w:r>
+        <w:rPr/>
+      </w:r>
+    </w:p>
+    <w:p>
+      <w:pPr>
+        <w:pStyle w:val="ListParagraph"/>
+        <w:spacing w:lineRule="auto" w:line="276"/>
+        <w:ind w:hanging="0"/>
+        <w:jc w:val="left"/>
+        <w:rPr/>
+      </w:pPr>
+      <w:r>
+        <w:rPr/>
+      </w:r>
+    </w:p>
+    <w:p>
+      <w:pPr>
+        <w:pStyle w:val="ListParagraph"/>
+        <w:spacing w:lineRule="auto" w:line="276"/>
+        <w:ind w:hanging="0"/>
+        <w:jc w:val="left"/>
+        <w:rPr/>
+      </w:pPr>
+      <w:r>
+        <w:rPr/>
+      </w:r>
+    </w:p>
+    <w:p>
+      <w:pPr>
+        <w:pStyle w:val="ListParagraph"/>
+        <w:spacing w:lineRule="auto" w:line="276"/>
+        <w:ind w:hanging="0"/>
+        <w:jc w:val="left"/>
+        <w:rPr/>
+      </w:pPr>
+      <w:r>
+        <w:rPr/>
+      </w:r>
+    </w:p>
+    <w:p>
+      <w:pPr>
+        <w:pStyle w:val="ListParagraph"/>
+        <w:spacing w:lineRule="auto" w:line="276"/>
+        <w:ind w:hanging="0"/>
+        <w:jc w:val="left"/>
+        <w:rPr/>
+      </w:pPr>
+      <w:r>
+        <w:rPr/>
+      </w:r>
+    </w:p>
+    <w:p>
+      <w:pPr>
+        <w:pStyle w:val="ListParagraph"/>
+        <w:spacing w:lineRule="auto" w:line="276"/>
+        <w:ind w:hanging="0"/>
+        <w:jc w:val="left"/>
+        <w:rPr/>
+      </w:pPr>
+      <w:r>
+        <w:rPr/>
+      </w:r>
+    </w:p>
+    <w:p>
+      <w:pPr>
+        <w:pStyle w:val="ListParagraph"/>
+        <w:spacing w:lineRule="auto" w:line="276"/>
+        <w:ind w:hanging="0"/>
+        <w:jc w:val="left"/>
+        <w:rPr/>
+      </w:pPr>
+      <w:r>
+        <w:rPr/>
+      </w:r>
+    </w:p>
+    <w:p>
+      <w:pPr>
+        <w:pStyle w:val="ListParagraph"/>
+        <w:spacing w:lineRule="auto" w:line="276"/>
+        <w:ind w:hanging="0"/>
+        <w:jc w:val="left"/>
+        <w:rPr>
+          <w:b/>
+          <w:b/>
+          <w:bCs/>
+        </w:rPr>
+      </w:pPr>
+      <w:r>
+        <w:rPr>
+          <w:b/>
+          <w:bCs/>
+        </w:rPr>
+        <w:t>Question 3: Programming Assignment</w:t>
+      </w:r>
+    </w:p>
+    <w:p>
+      <w:pPr>
+        <w:pStyle w:val="ListParagraph"/>
+        <w:spacing w:lineRule="auto" w:line="276"/>
+        <w:ind w:hanging="0"/>
+        <w:jc w:val="left"/>
+        <w:rPr/>
+      </w:pPr>
+      <w:r>
+        <w:rPr/>
+        <w:t>Similar with car driving problem above, we will solve the easier version.</w:t>
+      </w:r>
+    </w:p>
+    <w:p>
+      <w:pPr>
+        <w:pStyle w:val="ListParagraph"/>
+        <w:spacing w:lineRule="auto" w:line="276"/>
+        <w:ind w:hanging="0"/>
+        <w:jc w:val="left"/>
+        <w:rPr/>
+      </w:pPr>
+      <w:r>
+        <w:rPr/>
+      </w:r>
+    </w:p>
+    <w:p>
+      <w:pPr>
+        <w:pStyle w:val="ListParagraph"/>
+        <w:spacing w:lineRule="auto" w:line="276"/>
+        <w:ind w:hanging="0"/>
+        <w:jc w:val="left"/>
+        <w:rPr/>
+      </w:pPr>
+      <w:r>
+        <w:rPr/>
+        <w:drawing>
+          <wp:anchor behindDoc="0" distT="0" distB="0" distL="0" distR="0" simplePos="0" locked="0" layoutInCell="1" allowOverlap="1" relativeHeight="6">
+            <wp:simplePos x="0" y="0"/>
+            <wp:positionH relativeFrom="column">
+              <wp:align>center</wp:align>
+            </wp:positionH>
+            <wp:positionV relativeFrom="paragraph">
+              <wp:posOffset>635</wp:posOffset>
+            </wp:positionV>
+            <wp:extent cx="3429000" cy="2638425"/>
+            <wp:effectExtent l="0" t="0" r="0" b="0"/>
+            <wp:wrapSquare wrapText="largest"/>
+            <wp:docPr id="5" name="Image2" descr=""/>
+            <wp:cNvGraphicFramePr>
+              <a:graphicFrameLocks xmlns:a="http://schemas.openxmlformats.org/drawingml/2006/main" noChangeAspect="1"/>
+            </wp:cNvGraphicFramePr>
+            <a:graphic xmlns:a="http://schemas.openxmlformats.org/drawingml/2006/main">
+              <a:graphicData uri="http://schemas.openxmlformats.org/drawingml/2006/picture">
+                <pic:pic xmlns:pic="http://schemas.openxmlformats.org/drawingml/2006/picture">
+                  <pic:nvPicPr>
+                    <pic:cNvPr id="5" name="Image2" descr=""/>
+                    <pic:cNvPicPr>
+                      <a:picLocks noChangeAspect="1" noChangeArrowheads="1"/>
+                    </pic:cNvPicPr>
+                  </pic:nvPicPr>
+                  <pic:blipFill>
+                    <a:blip r:embed="rId6"/>
+                    <a:stretch>
+                      <a:fillRect/>
+                    </a:stretch>
+                  </pic:blipFill>
+                  <pic:spPr bwMode="auto">
+                    <a:xfrm>
+                      <a:off x="0" y="0"/>
+                      <a:ext cx="3429000" cy="2638425"/>
+                    </a:xfrm>
+                    <a:prstGeom prst="rect">
+                      <a:avLst/>
+                    </a:prstGeom>
+                  </pic:spPr>
+                </pic:pic>
+              </a:graphicData>
+            </a:graphic>
+          </wp:anchor>
+        </w:drawing>
+      </w:r>
+    </w:p>
+    <w:p>
+      <w:pPr>
+        <w:pStyle w:val="ListParagraph"/>
+        <w:spacing w:lineRule="auto" w:line="276"/>
+        <w:ind w:hanging="0"/>
+        <w:jc w:val="left"/>
+        <w:rPr/>
+      </w:pPr>
+      <w:r>
+        <w:rPr/>
+      </w:r>
+    </w:p>
+    <w:p>
+      <w:pPr>
+        <w:pStyle w:val="ListParagraph"/>
+        <w:spacing w:lineRule="auto" w:line="276"/>
+        <w:ind w:hanging="0"/>
+        <w:jc w:val="left"/>
+        <w:rPr/>
+      </w:pPr>
+      <w:r>
+        <w:rPr/>
+      </w:r>
+    </w:p>
+    <w:p>
+      <w:pPr>
+        <w:pStyle w:val="ListParagraph"/>
+        <w:spacing w:lineRule="auto" w:line="276"/>
+        <w:ind w:hanging="0"/>
+        <w:jc w:val="left"/>
+        <w:rPr/>
+      </w:pPr>
+      <w:r>
+        <w:rPr/>
+      </w:r>
+    </w:p>
+    <w:p>
+      <w:pPr>
+        <w:pStyle w:val="ListParagraph"/>
+        <w:spacing w:lineRule="auto" w:line="276"/>
+        <w:ind w:hanging="0"/>
+        <w:jc w:val="left"/>
+        <w:rPr/>
+      </w:pPr>
+      <w:r>
+        <w:rPr/>
+      </w:r>
+    </w:p>
+    <w:p>
+      <w:pPr>
+        <w:pStyle w:val="ListParagraph"/>
+        <w:spacing w:lineRule="auto" w:line="276"/>
+        <w:ind w:hanging="0"/>
+        <w:jc w:val="left"/>
+        <w:rPr/>
+      </w:pPr>
+      <w:r>
+        <w:rPr/>
+      </w:r>
+    </w:p>
+    <w:p>
+      <w:pPr>
+        <w:pStyle w:val="ListParagraph"/>
+        <w:spacing w:lineRule="auto" w:line="276"/>
+        <w:ind w:hanging="0"/>
+        <w:jc w:val="left"/>
+        <w:rPr/>
+      </w:pPr>
+      <w:r>
+        <w:rPr/>
+      </w:r>
+    </w:p>
+    <w:p>
+      <w:pPr>
+        <w:pStyle w:val="ListParagraph"/>
+        <w:spacing w:lineRule="auto" w:line="276"/>
+        <w:ind w:hanging="0"/>
+        <w:jc w:val="left"/>
+        <w:rPr/>
+      </w:pPr>
+      <w:r>
+        <w:rPr/>
+      </w:r>
+    </w:p>
+    <w:p>
+      <w:pPr>
+        <w:pStyle w:val="ListParagraph"/>
+        <w:spacing w:lineRule="auto" w:line="276"/>
+        <w:ind w:hanging="0"/>
+        <w:jc w:val="left"/>
+        <w:rPr/>
+      </w:pPr>
+      <w:r>
+        <w:rPr/>
+      </w:r>
+    </w:p>
+    <w:p>
+      <w:pPr>
+        <w:pStyle w:val="ListParagraph"/>
+        <w:spacing w:lineRule="auto" w:line="276"/>
+        <w:ind w:hanging="0"/>
+        <w:jc w:val="left"/>
+        <w:rPr/>
+      </w:pPr>
+      <w:r>
+        <w:rPr/>
+      </w:r>
+    </w:p>
+    <w:p>
+      <w:pPr>
+        <w:pStyle w:val="ListParagraph"/>
+        <w:spacing w:lineRule="auto" w:line="276"/>
+        <w:ind w:hanging="0"/>
+        <w:jc w:val="left"/>
+        <w:rPr/>
+      </w:pPr>
+      <w:r>
+        <w:rPr/>
+      </w:r>
+    </w:p>
+    <w:p>
+      <w:pPr>
+        <w:pStyle w:val="ListParagraph"/>
+        <w:spacing w:lineRule="auto" w:line="276"/>
+        <w:ind w:hanging="0"/>
+        <w:jc w:val="left"/>
+        <w:rPr/>
+      </w:pPr>
+      <w:r>
+        <w:rPr/>
+      </w:r>
+    </w:p>
+    <w:p>
+      <w:pPr>
+        <w:pStyle w:val="ListParagraph"/>
+        <w:spacing w:lineRule="auto" w:line="276"/>
+        <w:ind w:hanging="0"/>
+        <w:jc w:val="left"/>
+        <w:rPr/>
+      </w:pPr>
+      <w:r>
+        <w:rPr/>
+      </w:r>
+    </w:p>
+    <w:p>
+      <w:pPr>
+        <w:pStyle w:val="ListParagraph"/>
+        <w:spacing w:lineRule="auto" w:line="276"/>
+        <w:ind w:hanging="0"/>
+        <w:jc w:val="left"/>
+        <w:rPr/>
+      </w:pPr>
+      <w:r>
+        <w:rPr/>
+      </w:r>
+    </w:p>
+    <w:p>
+      <w:pPr>
+        <w:pStyle w:val="ListParagraph"/>
+        <w:spacing w:lineRule="auto" w:line="276"/>
+        <w:ind w:hanging="0"/>
+        <w:jc w:val="left"/>
+        <w:rPr/>
+      </w:pPr>
+      <w:r>
+        <w:rPr/>
+      </w:r>
+    </w:p>
+    <w:p>
+      <w:pPr>
+        <w:pStyle w:val="ListParagraph"/>
+        <w:spacing w:lineRule="auto" w:line="276"/>
+        <w:ind w:hanging="0"/>
+        <w:jc w:val="left"/>
+        <w:rPr/>
+      </w:pPr>
+      <w:r>
+        <w:rPr/>
+      </w:r>
+    </w:p>
+    <w:p>
+      <w:pPr>
+        <w:pStyle w:val="ListParagraph"/>
+        <w:spacing w:lineRule="auto" w:line="276"/>
+        <w:ind w:hanging="0"/>
+        <w:jc w:val="left"/>
+        <w:rPr/>
+      </w:pPr>
+      <w:r>
+        <w:rPr/>
+        <w:t>1. Initializing car environment and implement methods for calculate the cost in each step, with input are :</w:t>
+      </w:r>
+    </w:p>
+    <w:p>
+      <w:pPr>
+        <w:pStyle w:val="ListParagraph"/>
+        <w:spacing w:lineRule="auto" w:line="276"/>
+        <w:ind w:hanging="0"/>
+        <w:jc w:val="left"/>
+        <w:rPr/>
+      </w:pPr>
+      <w:r>
+        <w:rPr/>
+        <w:t xml:space="preserve">    • </w:t>
+      </w:r>
+      <w:r>
+        <w:rPr>
+          <w:b/>
+          <w:bCs/>
+        </w:rPr>
+        <w:t>N</w:t>
+      </w:r>
+      <w:r>
+        <w:rPr/>
+        <w:t>: size of maze,</w:t>
+      </w:r>
+    </w:p>
+    <w:p>
+      <w:pPr>
+        <w:pStyle w:val="ListParagraph"/>
+        <w:spacing w:lineRule="auto" w:line="276"/>
+        <w:ind w:hanging="0"/>
+        <w:jc w:val="left"/>
+        <w:rPr/>
+      </w:pPr>
+      <w:r>
+        <w:rPr/>
+        <w:t xml:space="preserve">    • </w:t>
+      </w:r>
+      <w:r>
+        <w:rPr>
+          <w:b/>
+          <w:bCs/>
+        </w:rPr>
+        <w:t>xs, ys</w:t>
+      </w:r>
+      <w:r>
+        <w:rPr/>
+        <w:t xml:space="preserve">: coordinate of the start position, </w:t>
+      </w:r>
+    </w:p>
+    <w:p>
+      <w:pPr>
+        <w:pStyle w:val="ListParagraph"/>
+        <w:spacing w:lineRule="auto" w:line="276"/>
+        <w:ind w:hanging="0"/>
+        <w:jc w:val="left"/>
+        <w:rPr/>
+      </w:pPr>
+      <w:r>
+        <w:rPr/>
+        <w:t xml:space="preserve">    • </w:t>
+      </w:r>
+      <w:r>
+        <w:rPr>
+          <w:b/>
+          <w:bCs/>
+        </w:rPr>
+        <w:t>xg, yg</w:t>
+      </w:r>
+      <w:r>
+        <w:rPr/>
+        <w:t xml:space="preserve">: coordinate of the goal, </w:t>
+      </w:r>
+    </w:p>
+    <w:p>
+      <w:pPr>
+        <w:pStyle w:val="ListParagraph"/>
+        <w:spacing w:lineRule="auto" w:line="276"/>
+        <w:ind w:hanging="0"/>
+        <w:jc w:val="left"/>
+        <w:rPr/>
+      </w:pPr>
+      <w:r>
+        <w:rPr/>
+        <w:t xml:space="preserve">    • </w:t>
+      </w:r>
+      <w:r>
+        <w:rPr>
+          <w:b/>
+          <w:bCs/>
+        </w:rPr>
+        <w:t>[(xwi, ywi, xwj, ywj), ...]</w:t>
+      </w:r>
+      <w:r>
+        <w:rPr/>
+        <w:t>: coordinates of the walls</w:t>
+      </w:r>
+    </w:p>
+    <w:p>
+      <w:pPr>
+        <w:pStyle w:val="ListParagraph"/>
+        <w:spacing w:lineRule="auto" w:line="276"/>
+        <w:ind w:hanging="0"/>
+        <w:jc w:val="left"/>
+        <w:rPr/>
+      </w:pPr>
+      <w:r>
+        <w:rPr/>
+        <w:t xml:space="preserve">    • </w:t>
+      </w:r>
+      <w:r>
+        <w:rPr/>
+        <w:t>Vmax: the max of velocity</w:t>
+      </w:r>
+    </w:p>
+    <w:p>
+      <w:pPr>
+        <w:pStyle w:val="ListParagraph"/>
+        <w:spacing w:lineRule="auto" w:line="276"/>
+        <w:ind w:hanging="0"/>
+        <w:jc w:val="left"/>
+        <w:rPr/>
+      </w:pPr>
+      <w:r>
+        <w:rPr/>
+        <w:t xml:space="preserve">      </w:t>
+      </w:r>
+      <w:r>
+        <w:rPr/>
+        <w:t xml:space="preserve">According the maze above, we have: </w:t>
+      </w:r>
+      <w:r>
+        <w:rPr>
+          <w:b/>
+          <w:bCs/>
+        </w:rPr>
+        <w:t>N</w:t>
+      </w:r>
+      <w:r>
+        <w:rPr/>
+        <w:t xml:space="preserve"> = 5, (</w:t>
+      </w:r>
+      <w:r>
+        <w:rPr>
+          <w:b/>
+          <w:bCs/>
+        </w:rPr>
+        <w:t>xs, ys)</w:t>
+      </w:r>
+      <w:r>
+        <w:rPr/>
+        <w:t xml:space="preserve"> = (0, 4), (</w:t>
+      </w:r>
+      <w:r>
+        <w:rPr>
+          <w:b/>
+          <w:bCs/>
+        </w:rPr>
+        <w:t>xg, yg</w:t>
+      </w:r>
+      <w:r>
+        <w:rPr/>
+        <w:t>) = (0, 0),</w:t>
+      </w:r>
+    </w:p>
+    <w:p>
+      <w:pPr>
+        <w:pStyle w:val="ListParagraph"/>
+        <w:spacing w:lineRule="auto" w:line="276"/>
+        <w:ind w:hanging="0"/>
+        <w:jc w:val="left"/>
+        <w:rPr/>
+      </w:pPr>
+      <w:r>
+        <w:rPr/>
+        <w:t xml:space="preserve">      </w:t>
+      </w:r>
+      <w:r>
+        <w:rPr/>
+        <w:t xml:space="preserve">walls: [(0, 3, 1, 3), (0, 4, 0, 1)], assume: </w:t>
+      </w:r>
+      <w:r>
+        <w:rPr>
+          <w:b/>
+          <w:bCs/>
+        </w:rPr>
+        <w:t>Vmax</w:t>
+      </w:r>
+      <w:r>
+        <w:rPr/>
+        <w:t xml:space="preserve"> = 3</w:t>
+      </w:r>
+    </w:p>
+    <w:p>
+      <w:pPr>
+        <w:pStyle w:val="ListParagraph"/>
+        <w:spacing w:lineRule="auto" w:line="276"/>
+        <w:ind w:hanging="0"/>
+        <w:jc w:val="left"/>
+        <w:rPr/>
+      </w:pPr>
+      <w:r>
+        <w:rPr/>
+      </w:r>
+    </w:p>
+    <w:p>
+      <w:pPr>
+        <w:pStyle w:val="ListParagraph"/>
+        <w:spacing w:lineRule="auto" w:line="276"/>
+        <w:ind w:hanging="0"/>
+        <w:jc w:val="left"/>
+        <w:rPr/>
+      </w:pPr>
+      <w:r>
+        <w:rPr/>
+      </w:r>
+    </w:p>
+    <w:p>
+      <w:pPr>
+        <w:pStyle w:val="ListParagraph"/>
+        <w:spacing w:lineRule="auto" w:line="276"/>
+        <w:ind w:hanging="0"/>
+        <w:jc w:val="left"/>
+        <w:rPr/>
+      </w:pPr>
+      <w:r>
+        <w:rPr/>
+        <w:t>2. Find the shortest path with Dijkstra and A* search algorithm.</w:t>
       </w:r>
     </w:p>
     <w:p>

</xml_diff>